<commit_message>
Ajustes para a aula de 28/03
</commit_message>
<xml_diff>
--- a/Unidade_Tematica_02/Materiais/ut2_roteiro_aula.docx
+++ b/Unidade_Tematica_02/Materiais/ut2_roteiro_aula.docx
@@ -55,7 +55,21 @@
           <w:rFonts w:ascii="Quantico" w:hAnsi="Quantico"/>
           <w:smallCaps/>
         </w:rPr>
-        <w:t xml:space="preserve">Unidade temática #1 — </w:t>
+        <w:t>Unidade temática #</w:t>
+      </w:r>
+      <w:r>
+        <w:rPr>
+          <w:rFonts w:ascii="Quantico" w:hAnsi="Quantico"/>
+          <w:smallCaps/>
+        </w:rPr>
+        <w:t>2</w:t>
+      </w:r>
+      <w:r>
+        <w:rPr>
+          <w:rFonts w:ascii="Quantico" w:hAnsi="Quantico"/>
+          <w:smallCaps/>
+        </w:rPr>
+        <w:t xml:space="preserve"> — </w:t>
       </w:r>
       <w:r>
         <w:rPr>

</xml_diff>